<commit_message>
update readme and fix sql syntax in update.php in stat
</commit_message>
<xml_diff>
--- a/README.docx
+++ b/README.docx
@@ -11,8 +11,6 @@
       <w:r>
         <w:t>The bolded items are ones that you can replace with data</w:t>
       </w:r>
-      <w:bookmarkStart w:id="0" w:name="_GoBack"/>
-      <w:bookmarkEnd w:id="0"/>
     </w:p>
     <w:p/>
     <w:p/>
@@ -30,71 +28,1014 @@
     <w:p/>
     <w:p/>
     <w:p/>
+    <w:p/>
     <w:p>
       <w:r>
         <w:t>DOCTORS</w:t>
+      </w:r>
+    </w:p>
+    <w:p>
+      <w:pPr>
+        <w:rPr>
+          <w:b/>
+        </w:rPr>
+      </w:pPr>
+      <w:r>
+        <w:rPr>
+          <w:b/>
+        </w:rPr>
+        <w:t>//inserting</w:t>
+      </w:r>
+    </w:p>
+    <w:p>
+      <w:pPr>
+        <w:rPr>
+          <w:b/>
+        </w:rPr>
+      </w:pPr>
+      <w:hyperlink r:id="rId5" w:history="1">
+        <w:r>
+          <w:rPr>
+            <w:rStyle w:val="Hyperlink"/>
+          </w:rPr>
+          <w:t>http://colab-sbx-211.oit.duke.edu/PHPDatabaseCalls/doctors/insert.php?doctorName=</w:t>
+        </w:r>
+        <w:r>
+          <w:rPr>
+            <w:rStyle w:val="Hyperlink"/>
+            <w:b/>
+          </w:rPr>
+          <w:t>'footsteps'</w:t>
+        </w:r>
+        <w:r>
+          <w:rPr>
+            <w:rStyle w:val="Hyperlink"/>
+          </w:rPr>
+          <w:t>&amp;doctorPhoneNumber=</w:t>
+        </w:r>
+        <w:r>
+          <w:rPr>
+            <w:rStyle w:val="Hyperlink"/>
+            <w:b/>
+          </w:rPr>
+          <w:t>'3123123131231'</w:t>
+        </w:r>
+        <w:r>
+          <w:rPr>
+            <w:rStyle w:val="Hyperlink"/>
+          </w:rPr>
+          <w:t>&amp;doctorAddress=</w:t>
+        </w:r>
+        <w:r>
+          <w:rPr>
+            <w:rStyle w:val="Hyperlink"/>
+            <w:b/>
+          </w:rPr>
+          <w:t>'jack%20street</w:t>
+        </w:r>
+      </w:hyperlink>
+      <w:r>
+        <w:rPr>
+          <w:b/>
+        </w:rPr>
+        <w:t>'</w:t>
+      </w:r>
+    </w:p>
+    <w:p>
+      <w:pPr>
+        <w:rPr>
+          <w:b/>
+        </w:rPr>
+      </w:pPr>
+      <w:r>
+        <w:rPr>
+          <w:b/>
+        </w:rPr>
+        <w:t>---NOTE: adding a patient_id parameter will also update patients_doctors table associating the patient with the doctor provided that the patient_id exist in the patients table</w:t>
+      </w:r>
+    </w:p>
+    <w:p>
+      <w:pPr>
+        <w:rPr>
+          <w:b/>
+        </w:rPr>
+      </w:pPr>
+      <w:hyperlink r:id="rId6" w:history="1">
+        <w:r>
+          <w:rPr>
+            <w:rStyle w:val="Hyperlink"/>
+          </w:rPr>
+          <w:t>http://colab-sbx-211.oit.duke.edu/PHPDatabaseCalls/doctors/insert.php?doctorName=</w:t>
+        </w:r>
+        <w:r>
+          <w:rPr>
+            <w:rStyle w:val="Hyperlink"/>
+            <w:b/>
+          </w:rPr>
+          <w:t>'footsteps'</w:t>
+        </w:r>
+        <w:r>
+          <w:rPr>
+            <w:rStyle w:val="Hyperlink"/>
+          </w:rPr>
+          <w:t>&amp;doctorPhoneNumber=</w:t>
+        </w:r>
+        <w:r>
+          <w:rPr>
+            <w:rStyle w:val="Hyperlink"/>
+            <w:b/>
+          </w:rPr>
+          <w:t>'3123123131231'</w:t>
+        </w:r>
+        <w:r>
+          <w:rPr>
+            <w:rStyle w:val="Hyperlink"/>
+          </w:rPr>
+          <w:t>&amp;doctorAddress=</w:t>
+        </w:r>
+        <w:r>
+          <w:rPr>
+            <w:rStyle w:val="Hyperlink"/>
+            <w:b/>
+          </w:rPr>
+          <w:t>'jack%20street'</w:t>
+        </w:r>
+        <w:r>
+          <w:rPr>
+            <w:rStyle w:val="Hyperlink"/>
+          </w:rPr>
+          <w:t>&amp;patient_id=</w:t>
+        </w:r>
+        <w:r>
+          <w:rPr>
+            <w:rStyle w:val="Hyperlink"/>
+            <w:b/>
+          </w:rPr>
+          <w:t>'12</w:t>
+        </w:r>
+      </w:hyperlink>
+      <w:r>
+        <w:rPr>
+          <w:b/>
+        </w:rPr>
+        <w:t>'</w:t>
+      </w:r>
+    </w:p>
+    <w:p>
+      <w:pPr>
+        <w:rPr>
+          <w:b/>
+        </w:rPr>
+      </w:pPr>
+      <w:r>
+        <w:rPr>
+          <w:b/>
+        </w:rPr>
+        <w:t>--Possible BUGS TO BE FIX: There might be a duplication of doctors since each doctor id is auto incremented. EX: Two doctor can have same name, address, phone number but different doctor_id</w:t>
+      </w:r>
+    </w:p>
+    <w:p>
+      <w:r>
+        <w:rPr>
+          <w:b/>
+        </w:rPr>
+        <w:t xml:space="preserve">//deleting </w:t>
+      </w:r>
+    </w:p>
+    <w:p>
+      <w:pPr>
+        <w:rPr>
+          <w:b/>
+        </w:rPr>
+      </w:pPr>
+      <w:hyperlink r:id="rId7" w:history="1">
+        <w:r>
+          <w:rPr>
+            <w:rStyle w:val="Hyperlink"/>
+          </w:rPr>
+          <w:t>http://colab-sbx-211.oit.duke.edu/PHPDatabaseCalls/doctors/delete.php?doctor_id=</w:t>
+        </w:r>
+        <w:r>
+          <w:rPr>
+            <w:rStyle w:val="Hyperlink"/>
+            <w:b/>
+          </w:rPr>
+          <w:t>'17</w:t>
+        </w:r>
+      </w:hyperlink>
+      <w:r>
+        <w:rPr>
+          <w:b/>
+        </w:rPr>
+        <w:t>'</w:t>
+      </w:r>
+    </w:p>
+    <w:p>
+      <w:r>
+        <w:rPr>
+          <w:b/>
+        </w:rPr>
+        <w:t>--NOTE: will delete all trace of that doctor id from all table</w:t>
+      </w:r>
+    </w:p>
+    <w:p>
+      <w:pPr>
+        <w:rPr>
+          <w:b/>
+        </w:rPr>
+      </w:pPr>
+      <w:r>
+        <w:rPr>
+          <w:b/>
+        </w:rPr>
+        <w:t>//selecting</w:t>
+      </w:r>
+    </w:p>
+    <w:p>
+      <w:pPr>
+        <w:rPr>
+          <w:b/>
+        </w:rPr>
+      </w:pPr>
+      <w:hyperlink r:id="rId8" w:history="1">
+        <w:r>
+          <w:rPr>
+            <w:rStyle w:val="Hyperlink"/>
+          </w:rPr>
+          <w:t>http://colab-sbx-211.oit.duke.edu/PHPDatabaseCalls/doctors/select.php?attribute=</w:t>
+        </w:r>
+        <w:r>
+          <w:rPr>
+            <w:rStyle w:val="Hyperlink"/>
+            <w:b/>
+          </w:rPr>
+          <w:t>*</w:t>
+        </w:r>
+        <w:r>
+          <w:rPr>
+            <w:rStyle w:val="Hyperlink"/>
+          </w:rPr>
+          <w:t>&amp;patient_id=</w:t>
+        </w:r>
+        <w:r>
+          <w:rPr>
+            <w:rStyle w:val="Hyperlink"/>
+            <w:b/>
+          </w:rPr>
+          <w:t>'12</w:t>
+        </w:r>
+      </w:hyperlink>
+      <w:r>
+        <w:rPr>
+          <w:b/>
+        </w:rPr>
+        <w:t>'</w:t>
+      </w:r>
+    </w:p>
+    <w:p>
+      <w:pPr>
+        <w:rPr>
+          <w:b/>
+        </w:rPr>
+      </w:pPr>
+      <w:r>
+        <w:rPr>
+          <w:b/>
+        </w:rPr>
+        <w:t>--NOTE: Selecting is done based on the patient’s id. Cant select doc by doc id yet</w:t>
+      </w:r>
+    </w:p>
+    <w:p>
+      <w:pPr>
+        <w:rPr>
+          <w:b/>
+        </w:rPr>
+      </w:pPr>
+      <w:r>
+        <w:rPr>
+          <w:b/>
+        </w:rPr>
+        <w:t>//updating</w:t>
+      </w:r>
+    </w:p>
+    <w:p>
+      <w:pPr>
+        <w:rPr>
+          <w:b/>
+        </w:rPr>
+      </w:pPr>
+      <w:hyperlink r:id="rId9" w:history="1">
+        <w:r>
+          <w:rPr>
+            <w:rStyle w:val="Hyperlink"/>
+          </w:rPr>
+          <w:t>http://colab-sbx-211.oit.duke.edu/PHPDatabaseCalls/doctors/update.php?doctorName=</w:t>
+        </w:r>
+        <w:r>
+          <w:rPr>
+            <w:rStyle w:val="Hyperlink"/>
+            <w:b/>
+          </w:rPr>
+          <w:t>'petter'</w:t>
+        </w:r>
+        <w:r>
+          <w:rPr>
+            <w:rStyle w:val="Hyperlink"/>
+          </w:rPr>
+          <w:t>&amp;doctorPhoneNumber=</w:t>
+        </w:r>
+        <w:r>
+          <w:rPr>
+            <w:rStyle w:val="Hyperlink"/>
+            <w:b/>
+          </w:rPr>
+          <w:t>'21212123123123'</w:t>
+        </w:r>
+        <w:r>
+          <w:rPr>
+            <w:rStyle w:val="Hyperlink"/>
+          </w:rPr>
+          <w:t>&amp;doctorAddress=</w:t>
+        </w:r>
+        <w:r>
+          <w:rPr>
+            <w:rStyle w:val="Hyperlink"/>
+            <w:b/>
+          </w:rPr>
+          <w:t>'123%20fucker%20street'</w:t>
+        </w:r>
+        <w:r>
+          <w:rPr>
+            <w:rStyle w:val="Hyperlink"/>
+          </w:rPr>
+          <w:t>&amp;doctor_id=</w:t>
+        </w:r>
+        <w:r>
+          <w:rPr>
+            <w:rStyle w:val="Hyperlink"/>
+            <w:b/>
+          </w:rPr>
+          <w:t>'18</w:t>
+        </w:r>
+      </w:hyperlink>
+      <w:r>
+        <w:rPr>
+          <w:b/>
+        </w:rPr>
+        <w:t>'</w:t>
+      </w:r>
+    </w:p>
+    <w:p/>
+    <w:p>
+      <w:r>
+        <w:t>NOTIFICATIONS</w:t>
       </w:r>
     </w:p>
     <w:p/>
     <w:p/>
-    <w:p/>
-    <w:p>
-      <w:r>
-        <w:t>NOTIFICATIONS</w:t>
+    <w:p>
+      <w:r>
+        <w:t>PATIENTS</w:t>
+      </w:r>
+    </w:p>
+    <w:p>
+      <w:pPr>
+        <w:rPr>
+          <w:b/>
+        </w:rPr>
+      </w:pPr>
+      <w:r>
+        <w:rPr>
+          <w:b/>
+        </w:rPr>
+        <w:lastRenderedPageBreak/>
+        <w:t xml:space="preserve">//inserting: </w:t>
+      </w:r>
+    </w:p>
+    <w:p>
+      <w:pPr>
+        <w:rPr>
+          <w:b/>
+        </w:rPr>
+      </w:pPr>
+      <w:hyperlink r:id="rId10" w:history="1">
+        <w:r>
+          <w:rPr>
+            <w:rStyle w:val="Hyperlink"/>
+          </w:rPr>
+          <w:t>http://colab-sbx-211.oit.duke.edu/PHPDatabaseCalls/patients/insert.php?patient_id=</w:t>
+        </w:r>
+        <w:r>
+          <w:rPr>
+            <w:rStyle w:val="Hyperlink"/>
+            <w:b/>
+          </w:rPr>
+          <w:t>'11'</w:t>
+        </w:r>
+        <w:r>
+          <w:rPr>
+            <w:rStyle w:val="Hyperlink"/>
+          </w:rPr>
+          <w:t>&amp;patientName=</w:t>
+        </w:r>
+        <w:r>
+          <w:rPr>
+            <w:rStyle w:val="Hyperlink"/>
+            <w:b/>
+          </w:rPr>
+          <w:t>'asaf</w:t>
+        </w:r>
+      </w:hyperlink>
+      <w:r>
+        <w:rPr>
+          <w:b/>
+        </w:rPr>
+        <w:t>'</w:t>
+      </w:r>
+    </w:p>
+    <w:p>
+      <w:pPr>
+        <w:rPr>
+          <w:b/>
+        </w:rPr>
+      </w:pPr>
+      <w:r>
+        <w:rPr>
+          <w:b/>
+        </w:rPr>
+        <w:t>//deleting:</w:t>
+      </w:r>
+    </w:p>
+    <w:p>
+      <w:pPr>
+        <w:rPr>
+          <w:b/>
+        </w:rPr>
+      </w:pPr>
+      <w:hyperlink r:id="rId11" w:history="1">
+        <w:r>
+          <w:rPr>
+            <w:rStyle w:val="Hyperlink"/>
+          </w:rPr>
+          <w:t>http://colab-sbx-211.oit.duke.edu/PHPDatabaseCalls/patients/delete.php?patient_id=</w:t>
+        </w:r>
+        <w:r>
+          <w:rPr>
+            <w:rStyle w:val="Hyperlink"/>
+            <w:b/>
+          </w:rPr>
+          <w:t>'11</w:t>
+        </w:r>
+      </w:hyperlink>
+      <w:r>
+        <w:rPr>
+          <w:b/>
+        </w:rPr>
+        <w:t>'</w:t>
+      </w:r>
+    </w:p>
+    <w:p>
+      <w:r>
+        <w:rPr>
+          <w:b/>
+        </w:rPr>
+        <w:t xml:space="preserve">//selecting: </w:t>
+      </w:r>
+    </w:p>
+    <w:p>
+      <w:pPr>
+        <w:rPr>
+          <w:b/>
+        </w:rPr>
+      </w:pPr>
+      <w:hyperlink r:id="rId12" w:history="1">
+        <w:r>
+          <w:rPr>
+            <w:rStyle w:val="Hyperlink"/>
+          </w:rPr>
+          <w:t>http://colab-sbx-211.oit.duke.edu/PHPDatabaseCalls/patients/select.php?attribute=</w:t>
+        </w:r>
+        <w:r>
+          <w:rPr>
+            <w:rStyle w:val="Hyperlink"/>
+            <w:b/>
+          </w:rPr>
+          <w:t>*</w:t>
+        </w:r>
+      </w:hyperlink>
+    </w:p>
+    <w:p>
+      <w:pPr>
+        <w:rPr>
+          <w:i/>
+        </w:rPr>
+      </w:pPr>
+      <w:r>
+        <w:rPr>
+          <w:b/>
+          <w:i/>
+        </w:rPr>
+        <w:t xml:space="preserve"> --- NOTE: attribute is the column you want to view. * gets you everything</w:t>
+      </w:r>
+    </w:p>
+    <w:p>
+      <w:pPr>
+        <w:rPr>
+          <w:b/>
+        </w:rPr>
+      </w:pPr>
+      <w:hyperlink r:id="rId13" w:history="1">
+        <w:r>
+          <w:rPr>
+            <w:rStyle w:val="Hyperlink"/>
+          </w:rPr>
+          <w:t>http://colab-sbx-211.oit.duke.edu/PHPDatabaseCalls/patients/select.php?attribute=</w:t>
+        </w:r>
+        <w:r>
+          <w:rPr>
+            <w:rStyle w:val="Hyperlink"/>
+            <w:b/>
+          </w:rPr>
+          <w:t>*</w:t>
+        </w:r>
+        <w:r>
+          <w:rPr>
+            <w:rStyle w:val="Hyperlink"/>
+          </w:rPr>
+          <w:t>&amp;patient_id=</w:t>
+        </w:r>
+        <w:r>
+          <w:rPr>
+            <w:rStyle w:val="Hyperlink"/>
+            <w:b/>
+          </w:rPr>
+          <w:t>'12</w:t>
+        </w:r>
+      </w:hyperlink>
+      <w:r>
+        <w:rPr>
+          <w:b/>
+        </w:rPr>
+        <w:t>'</w:t>
+      </w:r>
+    </w:p>
+    <w:p>
+      <w:pPr>
+        <w:rPr>
+          <w:b/>
+          <w:i/>
+        </w:rPr>
+      </w:pPr>
+      <w:r>
+        <w:rPr>
+          <w:b/>
+          <w:i/>
+        </w:rPr>
+        <w:t>--- NOTE: patient_id parameter is optional. Give a more specific query</w:t>
+      </w:r>
+    </w:p>
+    <w:p>
+      <w:pPr>
+        <w:rPr>
+          <w:b/>
+        </w:rPr>
+      </w:pPr>
+      <w:r>
+        <w:rPr>
+          <w:b/>
+        </w:rPr>
+        <w:t>//update:</w:t>
+      </w:r>
+    </w:p>
+    <w:p>
+      <w:pPr>
+        <w:rPr>
+          <w:b/>
+        </w:rPr>
+      </w:pPr>
+      <w:hyperlink r:id="rId14" w:history="1">
+        <w:r>
+          <w:rPr>
+            <w:rStyle w:val="Hyperlink"/>
+          </w:rPr>
+          <w:t>http://colab-sbx-211.oit.duke.edu/PHPDatabaseCalls/patients/update.php?patient_id=</w:t>
+        </w:r>
+        <w:r>
+          <w:rPr>
+            <w:rStyle w:val="Hyperlink"/>
+            <w:b/>
+          </w:rPr>
+          <w:t>'12'</w:t>
+        </w:r>
+        <w:r>
+          <w:rPr>
+            <w:rStyle w:val="Hyperlink"/>
+          </w:rPr>
+          <w:t>&amp;patientName=</w:t>
+        </w:r>
+        <w:r>
+          <w:rPr>
+            <w:rStyle w:val="Hyperlink"/>
+            <w:b/>
+          </w:rPr>
+          <w:t>'Flore</w:t>
+        </w:r>
+      </w:hyperlink>
+      <w:r>
+        <w:rPr>
+          <w:b/>
+        </w:rPr>
+        <w:t>'</w:t>
+      </w:r>
+    </w:p>
+    <w:p>
+      <w:pPr>
+        <w:rPr>
+          <w:b/>
+        </w:rPr>
+      </w:pPr>
+    </w:p>
+    <w:p>
+      <w:r>
+        <w:t>PATIENTS_DOCTORS</w:t>
+      </w:r>
+    </w:p>
+    <w:p>
+      <w:pPr>
+        <w:rPr>
+          <w:b/>
+        </w:rPr>
+      </w:pPr>
+      <w:r>
+        <w:rPr>
+          <w:b/>
+        </w:rPr>
+        <w:t>//deleting</w:t>
+      </w:r>
+    </w:p>
+    <w:p>
+      <w:hyperlink r:id="rId15" w:history="1">
+        <w:r>
+          <w:rPr>
+            <w:rStyle w:val="Hyperlink"/>
+          </w:rPr>
+          <w:t>http://colab-sbx-211.oit.duke.edu/PHPDatabaseCalls/patients_doctors/delete.php?patient_id=</w:t>
+        </w:r>
+        <w:r>
+          <w:rPr>
+            <w:rStyle w:val="Hyperlink"/>
+            <w:b/>
+          </w:rPr>
+          <w:t>'12</w:t>
+        </w:r>
+      </w:hyperlink>
+      <w:r>
+        <w:rPr>
+          <w:b/>
+        </w:rPr>
+        <w:t>'</w:t>
+      </w:r>
+    </w:p>
+    <w:p>
+      <w:pPr>
+        <w:rPr>
+          <w:b/>
+        </w:rPr>
+      </w:pPr>
+      <w:r>
+        <w:rPr>
+          <w:b/>
+        </w:rPr>
+        <w:t>--</w:t>
+      </w:r>
+      <w:r>
+        <w:rPr>
+          <w:b/>
+        </w:rPr>
+        <w:t>-</w:t>
+      </w:r>
+      <w:r>
+        <w:rPr>
+          <w:b/>
+        </w:rPr>
+        <w:t>NOTE: deleting all doc associating with that patient_id</w:t>
+      </w:r>
+    </w:p>
+    <w:p>
+      <w:hyperlink r:id="rId16" w:history="1">
+        <w:r>
+          <w:rPr>
+            <w:rStyle w:val="Hyperlink"/>
+          </w:rPr>
+          <w:t>http://colab-sbx-211.oit.duke.edu/PHPDatabaseCalls/patients_doctors/delete.php?patient_id=</w:t>
+        </w:r>
+        <w:r>
+          <w:rPr>
+            <w:rStyle w:val="Hyperlink"/>
+            <w:b/>
+          </w:rPr>
+          <w:t>'12'</w:t>
+        </w:r>
+        <w:r>
+          <w:rPr>
+            <w:rStyle w:val="Hyperlink"/>
+          </w:rPr>
+          <w:t>&amp;doctor_id=</w:t>
+        </w:r>
+        <w:r>
+          <w:rPr>
+            <w:rStyle w:val="Hyperlink"/>
+            <w:b/>
+          </w:rPr>
+          <w:t>'18</w:t>
+        </w:r>
+      </w:hyperlink>
+      <w:r>
+        <w:rPr>
+          <w:b/>
+        </w:rPr>
+        <w:t>'</w:t>
+      </w:r>
+    </w:p>
+    <w:p>
+      <w:pPr>
+        <w:rPr>
+          <w:b/>
+        </w:rPr>
+      </w:pPr>
+      <w:r>
+        <w:rPr>
+          <w:b/>
+        </w:rPr>
+        <w:t>-</w:t>
+      </w:r>
+      <w:r>
+        <w:rPr>
+          <w:b/>
+        </w:rPr>
+        <w:t>--</w:t>
+      </w:r>
+      <w:r>
+        <w:rPr>
+          <w:b/>
+        </w:rPr>
+        <w:t>NOTE: delete only that patient_id with that doctor_id  - the doctor still exist in the doctor table for both of these calls</w:t>
+      </w:r>
+    </w:p>
+    <w:p>
+      <w:pPr>
+        <w:rPr>
+          <w:b/>
+        </w:rPr>
+      </w:pPr>
+      <w:r>
+        <w:rPr>
+          <w:b/>
+        </w:rPr>
+        <w:t>//insert</w:t>
+      </w:r>
+    </w:p>
+    <w:p>
+      <w:pPr>
+        <w:rPr>
+          <w:b/>
+        </w:rPr>
+      </w:pPr>
+      <w:hyperlink r:id="rId17" w:history="1">
+        <w:r>
+          <w:rPr>
+            <w:rStyle w:val="Hyperlink"/>
+          </w:rPr>
+          <w:t>http://colab-sbx-211.oit.duke.edu/PHPDatabaseCalls/patients_doctors/insert.php?patient_id=</w:t>
+        </w:r>
+        <w:r>
+          <w:rPr>
+            <w:rStyle w:val="Hyperlink"/>
+            <w:b/>
+          </w:rPr>
+          <w:t>'12'</w:t>
+        </w:r>
+        <w:r>
+          <w:rPr>
+            <w:rStyle w:val="Hyperlink"/>
+          </w:rPr>
+          <w:t>&amp;doctor_id=</w:t>
+        </w:r>
+        <w:r>
+          <w:rPr>
+            <w:rStyle w:val="Hyperlink"/>
+            <w:b/>
+          </w:rPr>
+          <w:t>'18</w:t>
+        </w:r>
+      </w:hyperlink>
+      <w:r>
+        <w:rPr>
+          <w:b/>
+        </w:rPr>
+        <w:t>'</w:t>
+      </w:r>
+    </w:p>
+    <w:p>
+      <w:pPr>
+        <w:rPr>
+          <w:b/>
+        </w:rPr>
+      </w:pPr>
+      <w:r>
+        <w:rPr>
+          <w:b/>
+        </w:rPr>
+        <w:t>---NOTE: inserting will fail by foreign key if the patient or doctor with those ids did not exist</w:t>
+      </w:r>
+    </w:p>
+    <w:p>
+      <w:pPr>
+        <w:rPr>
+          <w:b/>
+        </w:rPr>
+      </w:pPr>
+      <w:r>
+        <w:rPr>
+          <w:b/>
+        </w:rPr>
+        <w:t>//selecting</w:t>
+      </w:r>
+    </w:p>
+    <w:p>
+      <w:pPr>
+        <w:rPr>
+          <w:b/>
+        </w:rPr>
+      </w:pPr>
+      <w:hyperlink r:id="rId18" w:history="1">
+        <w:r>
+          <w:rPr>
+            <w:rStyle w:val="Hyperlink"/>
+          </w:rPr>
+          <w:t>http://colab-sbx-211.oit.duke.edu/PHPDatabaseCalls/patients_doctors/select.php?attribute=</w:t>
+        </w:r>
+        <w:r>
+          <w:rPr>
+            <w:rStyle w:val="Hyperlink"/>
+            <w:b/>
+          </w:rPr>
+          <w:t>*</w:t>
+        </w:r>
+      </w:hyperlink>
+    </w:p>
+    <w:p>
+      <w:pPr>
+        <w:rPr>
+          <w:b/>
+        </w:rPr>
+      </w:pPr>
+      <w:r>
+        <w:rPr>
+          <w:b/>
+        </w:rPr>
+        <w:t>---NOTE: Select everything in the table</w:t>
+      </w:r>
+    </w:p>
+    <w:p>
+      <w:pPr>
+        <w:rPr>
+          <w:b/>
+        </w:rPr>
+      </w:pPr>
+      <w:hyperlink r:id="rId19" w:history="1">
+        <w:r>
+          <w:rPr>
+            <w:rStyle w:val="Hyperlink"/>
+          </w:rPr>
+          <w:t>http://colab-sbx-211.oit.duke.edu/PHPDatabaseCalls/patients_doctors/select.php?attribute=</w:t>
+        </w:r>
+        <w:r>
+          <w:rPr>
+            <w:rStyle w:val="Hyperlink"/>
+            <w:b/>
+          </w:rPr>
+          <w:t>*</w:t>
+        </w:r>
+        <w:r>
+          <w:rPr>
+            <w:rStyle w:val="Hyperlink"/>
+          </w:rPr>
+          <w:t>&amp;patient_id=</w:t>
+        </w:r>
+        <w:r>
+          <w:rPr>
+            <w:rStyle w:val="Hyperlink"/>
+            <w:b/>
+          </w:rPr>
+          <w:t>'12</w:t>
+        </w:r>
+      </w:hyperlink>
+      <w:r>
+        <w:rPr>
+          <w:b/>
+        </w:rPr>
+        <w:t>'</w:t>
+      </w:r>
+    </w:p>
+    <w:p>
+      <w:pPr>
+        <w:rPr>
+          <w:b/>
+        </w:rPr>
+      </w:pPr>
+      <w:r>
+        <w:rPr>
+          <w:b/>
+        </w:rPr>
+        <w:t>---NOTE: select all doctors from specified patient</w:t>
+      </w:r>
+    </w:p>
+    <w:p>
+      <w:hyperlink r:id="rId20" w:history="1">
+        <w:r>
+          <w:rPr>
+            <w:rStyle w:val="Hyperlink"/>
+          </w:rPr>
+          <w:t>http://colab-sbx-211.oit.duke.edu/PHPDatabaseCalls/patients_doctors/select.php?attribute=*&amp;doctor_id='12</w:t>
+        </w:r>
+      </w:hyperlink>
+      <w:r>
+        <w:t>'</w:t>
+      </w:r>
+    </w:p>
+    <w:p>
+      <w:pPr>
+        <w:rPr>
+          <w:b/>
+        </w:rPr>
+      </w:pPr>
+      <w:r>
+        <w:rPr>
+          <w:b/>
+        </w:rPr>
+        <w:t>---NOTE:</w:t>
+      </w:r>
+      <w:r>
+        <w:rPr>
+          <w:b/>
+        </w:rPr>
+        <w:t xml:space="preserve"> </w:t>
+      </w:r>
+      <w:r>
+        <w:rPr>
+          <w:b/>
+        </w:rPr>
+        <w:t>select all patient from specified doctor</w:t>
       </w:r>
     </w:p>
     <w:p/>
     <w:p/>
     <w:p>
       <w:r>
-        <w:t>PATIENTS</w:t>
-      </w:r>
-    </w:p>
-    <w:p>
-      <w:pPr>
-        <w:rPr>
-          <w:b/>
-        </w:rPr>
-      </w:pPr>
-      <w:r>
-        <w:rPr>
-          <w:b/>
-        </w:rPr>
-        <w:t xml:space="preserve">//inserting: </w:t>
-      </w:r>
-    </w:p>
-    <w:p>
-      <w:pPr>
-        <w:rPr>
-          <w:b/>
-        </w:rPr>
-      </w:pPr>
-      <w:hyperlink r:id="rId5" w:history="1">
-        <w:r>
-          <w:rPr>
-            <w:rStyle w:val="Hyperlink"/>
-          </w:rPr>
-          <w:t>http://colab-sbx-211.oit.duke.edu/PHPDatabaseCalls/patients/insert.php?patient_id=</w:t>
-        </w:r>
-        <w:r>
-          <w:rPr>
-            <w:rStyle w:val="Hyperlink"/>
-            <w:b/>
-          </w:rPr>
-          <w:t>'11'</w:t>
-        </w:r>
-        <w:r>
-          <w:rPr>
-            <w:rStyle w:val="Hyperlink"/>
-          </w:rPr>
-          <w:t>&amp;patientName=</w:t>
-        </w:r>
-        <w:r>
-          <w:rPr>
-            <w:rStyle w:val="Hyperlink"/>
-            <w:b/>
-          </w:rPr>
-          <w:t>'asaf</w:t>
+        <w:t>STATS</w:t>
+      </w:r>
+    </w:p>
+    <w:p>
+      <w:r>
+        <w:rPr>
+          <w:b/>
+        </w:rPr>
+        <w:t>//inserting</w:t>
+      </w:r>
+    </w:p>
+    <w:p>
+      <w:pPr>
+        <w:rPr>
+          <w:b/>
+        </w:rPr>
+      </w:pPr>
+      <w:hyperlink r:id="rId21" w:history="1">
+        <w:r>
+          <w:rPr>
+            <w:rStyle w:val="Hyperlink"/>
+          </w:rPr>
+          <w:t>http://colab-sbx-211.oit.duke.edu/PHPDatabaseCalls/stats/insert.php?statName=</w:t>
+        </w:r>
+        <w:r>
+          <w:rPr>
+            <w:rStyle w:val="Hyperlink"/>
+            <w:b/>
+          </w:rPr>
+          <w:t>'circle'</w:t>
+        </w:r>
+        <w:r>
+          <w:rPr>
+            <w:rStyle w:val="Hyperlink"/>
+          </w:rPr>
+          <w:t>&amp;statUnit=</w:t>
+        </w:r>
+        <w:r>
+          <w:rPr>
+            <w:rStyle w:val="Hyperlink"/>
+            <w:b/>
+          </w:rPr>
+          <w:t>'these%20nuts</w:t>
         </w:r>
       </w:hyperlink>
       <w:r>
@@ -114,28 +1055,41 @@
         <w:rPr>
           <w:b/>
         </w:rPr>
-        <w:t>//deleting:</w:t>
-      </w:r>
-    </w:p>
-    <w:p>
-      <w:pPr>
-        <w:rPr>
-          <w:b/>
-        </w:rPr>
-      </w:pPr>
-      <w:hyperlink r:id="rId6" w:history="1">
-        <w:r>
-          <w:rPr>
-            <w:rStyle w:val="Hyperlink"/>
-          </w:rPr>
-          <w:t>http://colab-sbx-211.oit.duke.edu/PHPDatabaseCalls/patients/delete.php?patient_id=</w:t>
-        </w:r>
-        <w:r>
-          <w:rPr>
-            <w:rStyle w:val="Hyperlink"/>
-            <w:b/>
-          </w:rPr>
-          <w:t>'11</w:t>
+        <w:t>--BUGS TO BE FIXED: auto_increment some time skips and put multiple times with the same thing in the database</w:t>
+      </w:r>
+    </w:p>
+    <w:p>
+      <w:pPr>
+        <w:rPr>
+          <w:b/>
+        </w:rPr>
+      </w:pPr>
+      <w:r>
+        <w:rPr>
+          <w:b/>
+        </w:rPr>
+        <w:t>//deleting</w:t>
+      </w:r>
+    </w:p>
+    <w:p>
+      <w:pPr>
+        <w:rPr>
+          <w:b/>
+        </w:rPr>
+      </w:pPr>
+      <w:hyperlink r:id="rId22" w:history="1">
+        <w:r>
+          <w:rPr>
+            <w:rStyle w:val="Hyperlink"/>
+          </w:rPr>
+          <w:t>http://colab-sbx-211.oit.duke.edu/PHPDatabaseCalls/stats/delete.php?stat_id=</w:t>
+        </w:r>
+        <w:r>
+          <w:rPr>
+            <w:rStyle w:val="Hyperlink"/>
+            <w:b/>
+          </w:rPr>
+          <w:t>'4</w:t>
         </w:r>
       </w:hyperlink>
       <w:r>
@@ -146,25 +1100,25 @@
       </w:r>
     </w:p>
     <w:p>
-      <w:r>
-        <w:rPr>
-          <w:b/>
-        </w:rPr>
-        <w:t xml:space="preserve">//selecting: </w:t>
-      </w:r>
-    </w:p>
-    <w:p>
-      <w:pPr>
-        <w:rPr>
-          <w:b/>
-        </w:rPr>
-      </w:pPr>
-      <w:hyperlink r:id="rId7" w:history="1">
-        <w:r>
-          <w:rPr>
-            <w:rStyle w:val="Hyperlink"/>
-          </w:rPr>
-          <w:t>http://colab-sbx-211.oit.duke.edu/PHPDatabaseCalls/patients/select.php?attribute=</w:t>
+      <w:pPr>
+        <w:rPr>
+          <w:b/>
+        </w:rPr>
+      </w:pPr>
+      <w:r>
+        <w:rPr>
+          <w:b/>
+        </w:rPr>
+        <w:t>//selecting</w:t>
+      </w:r>
+    </w:p>
+    <w:p>
+      <w:hyperlink r:id="rId23" w:history="1">
+        <w:r>
+          <w:rPr>
+            <w:rStyle w:val="Hyperlink"/>
+          </w:rPr>
+          <w:t>http://colab-sbx-211.oit.duke.edu/PHPDatabaseCalls/stats/select.php?attribute=</w:t>
         </w:r>
         <w:r>
           <w:rPr>
@@ -177,175 +1131,126 @@
     </w:p>
     <w:p>
       <w:pPr>
-        <w:rPr>
-          <w:i/>
-        </w:rPr>
-      </w:pPr>
-      <w:r>
-        <w:rPr>
-          <w:b/>
-          <w:i/>
-        </w:rPr>
-        <w:t xml:space="preserve"> --- NOTE: attribute is the column you want to view. * </w:t>
-      </w:r>
-      <w:proofErr w:type="gramStart"/>
-      <w:r>
-        <w:rPr>
-          <w:b/>
-          <w:i/>
-        </w:rPr>
-        <w:t>gets</w:t>
-      </w:r>
-      <w:proofErr w:type="gramEnd"/>
-      <w:r>
-        <w:rPr>
-          <w:b/>
-          <w:i/>
-        </w:rPr>
-        <w:t xml:space="preserve"> you everything</w:t>
-      </w:r>
-    </w:p>
-    <w:p>
-      <w:pPr>
-        <w:rPr>
-          <w:b/>
-        </w:rPr>
-      </w:pPr>
-      <w:hyperlink r:id="rId8" w:history="1">
-        <w:r>
-          <w:rPr>
-            <w:rStyle w:val="Hyperlink"/>
-          </w:rPr>
-          <w:t>http://colab-sbx-211.oit.duke.edu/PHPDatabaseCalls/patients/select.php?attribute=</w:t>
-        </w:r>
-        <w:r>
-          <w:rPr>
-            <w:rStyle w:val="Hyperlink"/>
-            <w:b/>
-          </w:rPr>
-          <w:t>*</w:t>
-        </w:r>
-        <w:r>
-          <w:rPr>
-            <w:rStyle w:val="Hyperlink"/>
-          </w:rPr>
-          <w:t>&amp;patient_id=</w:t>
-        </w:r>
-        <w:r>
-          <w:rPr>
-            <w:rStyle w:val="Hyperlink"/>
-            <w:b/>
-          </w:rPr>
-          <w:t>'12</w:t>
-        </w:r>
-      </w:hyperlink>
-      <w:r>
-        <w:rPr>
-          <w:b/>
-        </w:rPr>
+        <w:tabs>
+          <w:tab w:val="left" w:pos="6034"/>
+        </w:tabs>
+        <w:rPr>
+          <w:b/>
+        </w:rPr>
+      </w:pPr>
+      <w:r>
+        <w:rPr>
+          <w:b/>
+        </w:rPr>
+        <w:t>//selecting restricted by stat_id</w:t>
+      </w:r>
+      <w:r>
+        <w:rPr>
+          <w:b/>
+        </w:rPr>
+        <w:tab/>
+      </w:r>
+    </w:p>
+    <w:p>
+      <w:hyperlink r:id="rId24" w:history="1">
+        <w:r>
+          <w:rPr>
+            <w:rStyle w:val="Hyperlink"/>
+          </w:rPr>
+          <w:t>http://colab-sbx-211.oit.duke.edu/PHPDatabaseCalls/stats/select.php?attribute=*&amp;stat_id='3</w:t>
+        </w:r>
+      </w:hyperlink>
+      <w:r>
         <w:t>'</w:t>
       </w:r>
     </w:p>
     <w:p>
       <w:pPr>
-        <w:rPr>
-          <w:b/>
-          <w:i/>
-        </w:rPr>
-      </w:pPr>
-      <w:r>
-        <w:rPr>
-          <w:b/>
-          <w:i/>
-        </w:rPr>
-        <w:t xml:space="preserve">--- NOTE: </w:t>
-      </w:r>
-      <w:proofErr w:type="spellStart"/>
-      <w:r>
-        <w:rPr>
-          <w:b/>
-          <w:i/>
-        </w:rPr>
-        <w:t>patient_id</w:t>
-      </w:r>
-      <w:proofErr w:type="spellEnd"/>
-      <w:r>
-        <w:rPr>
-          <w:b/>
-          <w:i/>
-        </w:rPr>
-        <w:t xml:space="preserve"> parameter is optional. Give a more specific query</w:t>
-      </w:r>
-    </w:p>
-    <w:p>
-      <w:pPr>
-        <w:rPr>
-          <w:b/>
-        </w:rPr>
-      </w:pPr>
-      <w:r>
-        <w:rPr>
-          <w:b/>
-        </w:rPr>
-        <w:t>//update:</w:t>
-      </w:r>
-    </w:p>
-    <w:p>
-      <w:pPr>
-        <w:rPr>
-          <w:b/>
-        </w:rPr>
-      </w:pPr>
-      <w:hyperlink r:id="rId9" w:history="1">
-        <w:r>
-          <w:rPr>
-            <w:rStyle w:val="Hyperlink"/>
-          </w:rPr>
-          <w:t>http://colab-sbx-211.oit.duke.edu/PHPDatabaseCalls/patients/update.php?patient_id=</w:t>
-        </w:r>
-        <w:r>
-          <w:rPr>
-            <w:rStyle w:val="Hyperlink"/>
-            <w:b/>
-          </w:rPr>
-          <w:t>'12'</w:t>
-        </w:r>
-        <w:r>
-          <w:rPr>
-            <w:rStyle w:val="Hyperlink"/>
-          </w:rPr>
-          <w:t>&amp;patientName=</w:t>
-        </w:r>
-        <w:r>
-          <w:rPr>
-            <w:rStyle w:val="Hyperlink"/>
-            <w:b/>
-          </w:rPr>
-          <w:t>'Flore</w:t>
-        </w:r>
-      </w:hyperlink>
-      <w:r>
-        <w:rPr>
-          <w:b/>
-        </w:rPr>
+        <w:tabs>
+          <w:tab w:val="left" w:pos="6034"/>
+        </w:tabs>
+        <w:rPr>
+          <w:b/>
+        </w:rPr>
+      </w:pPr>
+      <w:r>
+        <w:rPr>
+          <w:b/>
+        </w:rPr>
+        <w:t xml:space="preserve">//selecting restricted by </w:t>
+      </w:r>
+      <w:r>
+        <w:rPr>
+          <w:b/>
+        </w:rPr>
+        <w:t>statName</w:t>
+      </w:r>
+      <w:r>
+        <w:rPr>
+          <w:b/>
+        </w:rPr>
+        <w:tab/>
+      </w:r>
+    </w:p>
+    <w:p>
+      <w:hyperlink r:id="rId25" w:history="1">
+        <w:r>
+          <w:rPr>
+            <w:rStyle w:val="Hyperlink"/>
+          </w:rPr>
+          <w:t>http://colab-sbx-211.oit.duke.edu/PHPDatabaseCalls/stats/select.php?attribute=*&amp;statName='BAC</w:t>
+        </w:r>
+      </w:hyperlink>
+      <w:r>
         <w:t>'</w:t>
       </w:r>
     </w:p>
+    <w:p>
+      <w:pPr>
+        <w:tabs>
+          <w:tab w:val="left" w:pos="6034"/>
+        </w:tabs>
+        <w:rPr>
+          <w:b/>
+        </w:rPr>
+      </w:pPr>
+      <w:r>
+        <w:rPr>
+          <w:b/>
+        </w:rPr>
+        <w:t>/</w:t>
+      </w:r>
+      <w:r>
+        <w:rPr>
+          <w:b/>
+        </w:rPr>
+        <w:t>/selecting restricted by statUnits</w:t>
+      </w:r>
+      <w:r>
+        <w:rPr>
+          <w:b/>
+        </w:rPr>
+        <w:tab/>
+      </w:r>
+    </w:p>
+    <w:p>
+      <w:hyperlink r:id="rId26" w:history="1">
+        <w:r>
+          <w:rPr>
+            <w:rStyle w:val="Hyperlink"/>
+          </w:rPr>
+          <w:t>http://colab-sbx-211.oit.duke.edu/PHPDatabaseCalls/stats/select.php?attribute=*&amp;statUnit='BAC</w:t>
+        </w:r>
+      </w:hyperlink>
+      <w:r>
+        <w:t>'</w:t>
+      </w:r>
+    </w:p>
+    <w:p>
+      <w:bookmarkStart w:id="0" w:name="_GoBack"/>
+      <w:bookmarkEnd w:id="0"/>
+    </w:p>
     <w:p/>
-    <w:p/>
-    <w:p>
-      <w:r>
-        <w:t>PATIENTS_DOCTORS</w:t>
-      </w:r>
-    </w:p>
-    <w:p/>
-    <w:p/>
-    <w:p/>
-    <w:p>
-      <w:r>
-        <w:t>STATS</w:t>
-      </w:r>
-    </w:p>
     <w:sectPr>
       <w:pgSz w:w="12240" w:h="15840"/>
       <w:pgMar w:top="1440" w:right="1800" w:bottom="1440" w:left="1800" w:header="720" w:footer="720" w:gutter="0"/>

</xml_diff>